<commit_message>
added to big data
</commit_message>
<xml_diff>
--- a/big-data-engineering-and-applications/coursework/MS4S21-CW-2.docx
+++ b/big-data-engineering-and-applications/coursework/MS4S21-CW-2.docx
@@ -70,13 +70,27 @@
           <w:r>
             <w:fldChar w:fldCharType="separate"/>
           </w:r>
-          <w:hyperlink w:anchor="_Toc71707330" w:history="1">
+          <w:hyperlink w:anchor="_Toc71794842" w:history="1">
             <w:r>
               <w:rPr>
                 <w:rStyle w:val="Hyperlink"/>
                 <w:noProof/>
               </w:rPr>
-              <w:t>Section A - 20 Marks</w:t>
+              <w:t>Se</w:t>
+            </w:r>
+            <w:r>
+              <w:rPr>
+                <w:rStyle w:val="Hyperlink"/>
+                <w:noProof/>
+              </w:rPr>
+              <w:t>c</w:t>
+            </w:r>
+            <w:r>
+              <w:rPr>
+                <w:rStyle w:val="Hyperlink"/>
+                <w:noProof/>
+              </w:rPr>
+              <w:t>tion A - 20 Marks</w:t>
             </w:r>
             <w:r>
               <w:rPr>
@@ -97,7 +111,7 @@
                 <w:noProof/>
                 <w:webHidden/>
               </w:rPr>
-              <w:instrText xml:space="preserve"> PAGEREF _Toc71707330 \h </w:instrText>
+              <w:instrText xml:space="preserve"> PAGEREF _Toc71794842 \h </w:instrText>
             </w:r>
             <w:r>
               <w:rPr>
@@ -140,13 +154,13 @@
               <w:lang w:eastAsia="en-GB"/>
             </w:rPr>
           </w:pPr>
-          <w:hyperlink w:anchor="_Toc71707331" w:history="1">
+          <w:hyperlink w:anchor="_Toc71794843" w:history="1">
             <w:r>
               <w:rPr>
                 <w:rStyle w:val="Hyperlink"/>
                 <w:noProof/>
               </w:rPr>
-              <w:t>1.1 – MongoDB (300)</w:t>
+              <w:t>1.1 – MongoDB</w:t>
             </w:r>
             <w:r>
               <w:rPr>
@@ -167,7 +181,7 @@
                 <w:noProof/>
                 <w:webHidden/>
               </w:rPr>
-              <w:instrText xml:space="preserve"> PAGEREF _Toc71707331 \h </w:instrText>
+              <w:instrText xml:space="preserve"> PAGEREF _Toc71794843 \h </w:instrText>
             </w:r>
             <w:r>
               <w:rPr>
@@ -210,13 +224,13 @@
               <w:lang w:eastAsia="en-GB"/>
             </w:rPr>
           </w:pPr>
-          <w:hyperlink w:anchor="_Toc71707332" w:history="1">
+          <w:hyperlink w:anchor="_Toc71794844" w:history="1">
             <w:r>
               <w:rPr>
                 <w:rStyle w:val="Hyperlink"/>
                 <w:noProof/>
               </w:rPr>
-              <w:t>1.2 – Comparisons (300)</w:t>
+              <w:t>1.2 – Comparisons</w:t>
             </w:r>
             <w:r>
               <w:rPr>
@@ -237,7 +251,7 @@
                 <w:noProof/>
                 <w:webHidden/>
               </w:rPr>
-              <w:instrText xml:space="preserve"> PAGEREF _Toc71707332 \h </w:instrText>
+              <w:instrText xml:space="preserve"> PAGEREF _Toc71794844 \h </w:instrText>
             </w:r>
             <w:r>
               <w:rPr>
@@ -280,13 +294,13 @@
               <w:lang w:eastAsia="en-GB"/>
             </w:rPr>
           </w:pPr>
-          <w:hyperlink w:anchor="_Toc71707333" w:history="1">
+          <w:hyperlink w:anchor="_Toc71794845" w:history="1">
             <w:r>
               <w:rPr>
                 <w:rStyle w:val="Hyperlink"/>
                 <w:noProof/>
               </w:rPr>
-              <w:t>2 – Data Pipelines (600)</w:t>
+              <w:t>2 – Data Pipelines</w:t>
             </w:r>
             <w:r>
               <w:rPr>
@@ -307,7 +321,7 @@
                 <w:noProof/>
                 <w:webHidden/>
               </w:rPr>
-              <w:instrText xml:space="preserve"> PAGEREF _Toc71707333 \h </w:instrText>
+              <w:instrText xml:space="preserve"> PAGEREF _Toc71794845 \h </w:instrText>
             </w:r>
             <w:r>
               <w:rPr>
@@ -350,7 +364,7 @@
               <w:lang w:eastAsia="en-GB"/>
             </w:rPr>
           </w:pPr>
-          <w:hyperlink w:anchor="_Toc71707334" w:history="1">
+          <w:hyperlink w:anchor="_Toc71794846" w:history="1">
             <w:r>
               <w:rPr>
                 <w:rStyle w:val="Hyperlink"/>
@@ -377,7 +391,7 @@
                 <w:noProof/>
                 <w:webHidden/>
               </w:rPr>
-              <w:instrText xml:space="preserve"> PAGEREF _Toc71707334 \h </w:instrText>
+              <w:instrText xml:space="preserve"> PAGEREF _Toc71794846 \h </w:instrText>
             </w:r>
             <w:r>
               <w:rPr>
@@ -420,27 +434,13 @@
               <w:lang w:eastAsia="en-GB"/>
             </w:rPr>
           </w:pPr>
-          <w:hyperlink w:anchor="_Toc71707335" w:history="1">
+          <w:hyperlink w:anchor="_Toc71794847" w:history="1">
             <w:r>
               <w:rPr>
                 <w:rStyle w:val="Hyperlink"/>
                 <w:noProof/>
               </w:rPr>
-              <w:t>2.1 – Introdu</w:t>
-            </w:r>
-            <w:r>
-              <w:rPr>
-                <w:rStyle w:val="Hyperlink"/>
-                <w:noProof/>
-              </w:rPr>
-              <w:t>c</w:t>
-            </w:r>
-            <w:r>
-              <w:rPr>
-                <w:rStyle w:val="Hyperlink"/>
-                <w:noProof/>
-              </w:rPr>
-              <w:t>tion to Knowledge Graphs (300)</w:t>
+              <w:t>2.1 – Introduction to Knowledge Graphs</w:t>
             </w:r>
             <w:r>
               <w:rPr>
@@ -461,7 +461,7 @@
                 <w:noProof/>
                 <w:webHidden/>
               </w:rPr>
-              <w:instrText xml:space="preserve"> PAGEREF _Toc71707335 \h </w:instrText>
+              <w:instrText xml:space="preserve"> PAGEREF _Toc71794847 \h </w:instrText>
             </w:r>
             <w:r>
               <w:rPr>
@@ -504,13 +504,13 @@
               <w:lang w:eastAsia="en-GB"/>
             </w:rPr>
           </w:pPr>
-          <w:hyperlink w:anchor="_Toc71707336" w:history="1">
+          <w:hyperlink w:anchor="_Toc71794848" w:history="1">
             <w:r>
               <w:rPr>
                 <w:rStyle w:val="Hyperlink"/>
                 <w:noProof/>
               </w:rPr>
-              <w:t>2.2 – Resource Description Framework (300)</w:t>
+              <w:t>2.2 – Resource Description Framework</w:t>
             </w:r>
             <w:r>
               <w:rPr>
@@ -531,7 +531,7 @@
                 <w:noProof/>
                 <w:webHidden/>
               </w:rPr>
-              <w:instrText xml:space="preserve"> PAGEREF _Toc71707336 \h </w:instrText>
+              <w:instrText xml:space="preserve"> PAGEREF _Toc71794848 \h </w:instrText>
             </w:r>
             <w:r>
               <w:rPr>
@@ -574,13 +574,13 @@
               <w:lang w:eastAsia="en-GB"/>
             </w:rPr>
           </w:pPr>
-          <w:hyperlink w:anchor="_Toc71707337" w:history="1">
+          <w:hyperlink w:anchor="_Toc71794849" w:history="1">
             <w:r>
               <w:rPr>
                 <w:rStyle w:val="Hyperlink"/>
                 <w:noProof/>
               </w:rPr>
-              <w:t>2.3 – The use of Knowledge Graphs (300)</w:t>
+              <w:t>2.3 – The use of Knowledge Graphs</w:t>
             </w:r>
             <w:r>
               <w:rPr>
@@ -601,7 +601,7 @@
                 <w:noProof/>
                 <w:webHidden/>
               </w:rPr>
-              <w:instrText xml:space="preserve"> PAGEREF _Toc71707337 \h </w:instrText>
+              <w:instrText xml:space="preserve"> PAGEREF _Toc71794849 \h </w:instrText>
             </w:r>
             <w:r>
               <w:rPr>
@@ -644,13 +644,13 @@
               <w:lang w:eastAsia="en-GB"/>
             </w:rPr>
           </w:pPr>
-          <w:hyperlink w:anchor="_Toc71707338" w:history="1">
+          <w:hyperlink w:anchor="_Toc71794850" w:history="1">
             <w:r>
               <w:rPr>
                 <w:rStyle w:val="Hyperlink"/>
                 <w:noProof/>
               </w:rPr>
-              <w:t>2.4 – Overview of Knowledge Graphs (300)</w:t>
+              <w:t>2.4 – Overview of Knowledge Graphs</w:t>
             </w:r>
             <w:r>
               <w:rPr>
@@ -671,7 +671,7 @@
                 <w:noProof/>
                 <w:webHidden/>
               </w:rPr>
-              <w:instrText xml:space="preserve"> PAGEREF _Toc71707338 \h </w:instrText>
+              <w:instrText xml:space="preserve"> PAGEREF _Toc71794850 \h </w:instrText>
             </w:r>
             <w:r>
               <w:rPr>
@@ -691,7 +691,7 @@
                 <w:noProof/>
                 <w:webHidden/>
               </w:rPr>
-              <w:t>6</w:t>
+              <w:t>7</w:t>
             </w:r>
             <w:r>
               <w:rPr>
@@ -714,7 +714,7 @@
               <w:lang w:eastAsia="en-GB"/>
             </w:rPr>
           </w:pPr>
-          <w:hyperlink w:anchor="_Toc71707339" w:history="1">
+          <w:hyperlink w:anchor="_Toc71794851" w:history="1">
             <w:r>
               <w:rPr>
                 <w:rStyle w:val="Hyperlink"/>
@@ -741,7 +741,7 @@
                 <w:noProof/>
                 <w:webHidden/>
               </w:rPr>
-              <w:instrText xml:space="preserve"> PAGEREF _Toc71707339 \h </w:instrText>
+              <w:instrText xml:space="preserve"> PAGEREF _Toc71794851 \h </w:instrText>
             </w:r>
             <w:r>
               <w:rPr>
@@ -761,7 +761,7 @@
                 <w:noProof/>
                 <w:webHidden/>
               </w:rPr>
-              <w:t>6</w:t>
+              <w:t>9</w:t>
             </w:r>
             <w:r>
               <w:rPr>
@@ -784,7 +784,7 @@
               <w:lang w:eastAsia="en-GB"/>
             </w:rPr>
           </w:pPr>
-          <w:hyperlink w:anchor="_Toc71707340" w:history="1">
+          <w:hyperlink w:anchor="_Toc71794852" w:history="1">
             <w:r>
               <w:rPr>
                 <w:rStyle w:val="Hyperlink"/>
@@ -811,7 +811,7 @@
                 <w:noProof/>
                 <w:webHidden/>
               </w:rPr>
-              <w:instrText xml:space="preserve"> PAGEREF _Toc71707340 \h </w:instrText>
+              <w:instrText xml:space="preserve"> PAGEREF _Toc71794852 \h </w:instrText>
             </w:r>
             <w:r>
               <w:rPr>
@@ -831,7 +831,7 @@
                 <w:noProof/>
                 <w:webHidden/>
               </w:rPr>
-              <w:t>8</w:t>
+              <w:t>11</w:t>
             </w:r>
             <w:r>
               <w:rPr>
@@ -854,7 +854,7 @@
               <w:lang w:eastAsia="en-GB"/>
             </w:rPr>
           </w:pPr>
-          <w:hyperlink w:anchor="_Toc71707341" w:history="1">
+          <w:hyperlink w:anchor="_Toc71794853" w:history="1">
             <w:r>
               <w:rPr>
                 <w:rStyle w:val="Hyperlink"/>
@@ -881,7 +881,7 @@
                 <w:noProof/>
                 <w:webHidden/>
               </w:rPr>
-              <w:instrText xml:space="preserve"> PAGEREF _Toc71707341 \h </w:instrText>
+              <w:instrText xml:space="preserve"> PAGEREF _Toc71794853 \h </w:instrText>
             </w:r>
             <w:r>
               <w:rPr>
@@ -901,7 +901,7 @@
                 <w:noProof/>
                 <w:webHidden/>
               </w:rPr>
-              <w:t>8</w:t>
+              <w:t>11</w:t>
             </w:r>
             <w:r>
               <w:rPr>
@@ -924,7 +924,7 @@
               <w:lang w:eastAsia="en-GB"/>
             </w:rPr>
           </w:pPr>
-          <w:hyperlink w:anchor="_Toc71707342" w:history="1">
+          <w:hyperlink w:anchor="_Toc71794854" w:history="1">
             <w:r>
               <w:rPr>
                 <w:rStyle w:val="Hyperlink"/>
@@ -951,7 +951,7 @@
                 <w:noProof/>
                 <w:webHidden/>
               </w:rPr>
-              <w:instrText xml:space="preserve"> PAGEREF _Toc71707342 \h </w:instrText>
+              <w:instrText xml:space="preserve"> PAGEREF _Toc71794854 \h </w:instrText>
             </w:r>
             <w:r>
               <w:rPr>
@@ -971,7 +971,7 @@
                 <w:noProof/>
                 <w:webHidden/>
               </w:rPr>
-              <w:t>8</w:t>
+              <w:t>11</w:t>
             </w:r>
             <w:r>
               <w:rPr>
@@ -994,7 +994,7 @@
               <w:lang w:eastAsia="en-GB"/>
             </w:rPr>
           </w:pPr>
-          <w:hyperlink w:anchor="_Toc71707343" w:history="1">
+          <w:hyperlink w:anchor="_Toc71794855" w:history="1">
             <w:r>
               <w:rPr>
                 <w:rStyle w:val="Hyperlink"/>
@@ -1021,7 +1021,7 @@
                 <w:noProof/>
                 <w:webHidden/>
               </w:rPr>
-              <w:instrText xml:space="preserve"> PAGEREF _Toc71707343 \h </w:instrText>
+              <w:instrText xml:space="preserve"> PAGEREF _Toc71794855 \h </w:instrText>
             </w:r>
             <w:r>
               <w:rPr>
@@ -1041,7 +1041,7 @@
                 <w:noProof/>
                 <w:webHidden/>
               </w:rPr>
-              <w:t>9</w:t>
+              <w:t>12</w:t>
             </w:r>
             <w:r>
               <w:rPr>
@@ -1064,7 +1064,7 @@
               <w:lang w:eastAsia="en-GB"/>
             </w:rPr>
           </w:pPr>
-          <w:hyperlink w:anchor="_Toc71707344" w:history="1">
+          <w:hyperlink w:anchor="_Toc71794856" w:history="1">
             <w:r>
               <w:rPr>
                 <w:rStyle w:val="Hyperlink"/>
@@ -1091,7 +1091,7 @@
                 <w:noProof/>
                 <w:webHidden/>
               </w:rPr>
-              <w:instrText xml:space="preserve"> PAGEREF _Toc71707344 \h </w:instrText>
+              <w:instrText xml:space="preserve"> PAGEREF _Toc71794856 \h </w:instrText>
             </w:r>
             <w:r>
               <w:rPr>
@@ -1111,7 +1111,7 @@
                 <w:noProof/>
                 <w:webHidden/>
               </w:rPr>
-              <w:t>9</w:t>
+              <w:t>12</w:t>
             </w:r>
             <w:r>
               <w:rPr>
@@ -1134,7 +1134,7 @@
               <w:lang w:eastAsia="en-GB"/>
             </w:rPr>
           </w:pPr>
-          <w:hyperlink w:anchor="_Toc71707345" w:history="1">
+          <w:hyperlink w:anchor="_Toc71794857" w:history="1">
             <w:r>
               <w:rPr>
                 <w:rStyle w:val="Hyperlink"/>
@@ -1161,7 +1161,7 @@
                 <w:noProof/>
                 <w:webHidden/>
               </w:rPr>
-              <w:instrText xml:space="preserve"> PAGEREF _Toc71707345 \h </w:instrText>
+              <w:instrText xml:space="preserve"> PAGEREF _Toc71794857 \h </w:instrText>
             </w:r>
             <w:r>
               <w:rPr>
@@ -1181,7 +1181,7 @@
                 <w:noProof/>
                 <w:webHidden/>
               </w:rPr>
-              <w:t>9</w:t>
+              <w:t>13</w:t>
             </w:r>
             <w:r>
               <w:rPr>
@@ -1222,49 +1222,20 @@
       <w:pPr>
         <w:pStyle w:val="Heading1"/>
       </w:pPr>
-      <w:bookmarkStart w:id="0" w:name="_Toc71707330"/>
+      <w:bookmarkStart w:id="0" w:name="_Toc71794842"/>
       <w:r>
         <w:lastRenderedPageBreak/>
         <w:t>Section A - 20 Marks</w:t>
       </w:r>
       <w:bookmarkEnd w:id="0"/>
     </w:p>
-    <w:p>
-      <w:r>
-        <w:t>You are required to write a brief report which should:</w:t>
-      </w:r>
-    </w:p>
-    <w:p>
-      <w:pPr>
-        <w:pStyle w:val="ListParagraph"/>
-        <w:numPr>
-          <w:ilvl w:val="0"/>
-          <w:numId w:val="3"/>
-        </w:numPr>
-      </w:pPr>
-      <w:r>
-        <w:t xml:space="preserve">Provide an introduction to the database called MongoDB in the context of Big Data and Technologies, and </w:t>
-      </w:r>
-    </w:p>
-    <w:p>
-      <w:pPr>
-        <w:pStyle w:val="ListParagraph"/>
-        <w:numPr>
-          <w:ilvl w:val="0"/>
-          <w:numId w:val="3"/>
-        </w:numPr>
-      </w:pPr>
-      <w:r>
-        <w:t>Draw comparisons between MongoDB and DynamoDB and their usability in the context of Big Data and technologies.</w:t>
-      </w:r>
-    </w:p>
     <w:p/>
     <w:p>
       <w:pPr>
         <w:pStyle w:val="Heading2"/>
       </w:pPr>
       <w:bookmarkStart w:id="1" w:name="_1.1_–_MongoDB"/>
-      <w:bookmarkStart w:id="2" w:name="_Toc71707331"/>
+      <w:bookmarkStart w:id="2" w:name="_Toc71794843"/>
       <w:bookmarkEnd w:id="1"/>
       <w:r>
         <w:t xml:space="preserve">1.1 </w:t>
@@ -1277,9 +1248,6 @@
       </w:r>
       <w:r>
         <w:t>MongoDB</w:t>
-      </w:r>
-      <w:r>
-        <w:t xml:space="preserve"> (300)</w:t>
       </w:r>
       <w:bookmarkEnd w:id="2"/>
     </w:p>
@@ -1636,7 +1604,7 @@
       <w:pPr>
         <w:pStyle w:val="Heading2"/>
       </w:pPr>
-      <w:bookmarkStart w:id="4" w:name="_Toc71707332"/>
+      <w:bookmarkStart w:id="4" w:name="_Toc71794844"/>
       <w:r>
         <w:lastRenderedPageBreak/>
         <w:t xml:space="preserve">1.2 </w:t>
@@ -1649,9 +1617,6 @@
       </w:r>
       <w:r>
         <w:t>Comparisons</w:t>
-      </w:r>
-      <w:r>
-        <w:t xml:space="preserve"> (300)</w:t>
       </w:r>
       <w:bookmarkEnd w:id="4"/>
     </w:p>
@@ -1941,33 +1906,15 @@
       <w:pPr>
         <w:pStyle w:val="Heading2"/>
       </w:pPr>
-      <w:bookmarkStart w:id="5" w:name="_Toc71707333"/>
+      <w:bookmarkStart w:id="5" w:name="_Toc71794845"/>
       <w:r>
         <w:lastRenderedPageBreak/>
         <w:t>2</w:t>
       </w:r>
       <w:r>
-        <w:t xml:space="preserve"> – Data Pipelines </w:t>
-      </w:r>
-      <w:r>
-        <w:t>(600)</w:t>
+        <w:t xml:space="preserve"> – Data Pipelines</w:t>
       </w:r>
       <w:bookmarkEnd w:id="5"/>
-    </w:p>
-    <w:p>
-      <w:pPr>
-        <w:pStyle w:val="ListParagraph"/>
-        <w:numPr>
-          <w:ilvl w:val="0"/>
-          <w:numId w:val="4"/>
-        </w:numPr>
-      </w:pPr>
-      <w:r>
-        <w:t>What are data pipelines and how can they be utilised in cloud services such as AWS. You are required to pick up tasks or experiments from Coursework 1 to theoretically demonstrate the usability AWS data pipeline</w:t>
-      </w:r>
-      <w:r>
-        <w:t>.</w:t>
-      </w:r>
     </w:p>
     <w:p>
       <w:r>
@@ -2035,7 +1982,7 @@
                     </pic:cNvPicPr>
                   </pic:nvPicPr>
                   <pic:blipFill>
-                    <a:blip r:embed="rId6" cstate="print">
+                    <a:blip r:embed="rId8" cstate="print">
                       <a:extLst>
                         <a:ext uri="{28A0092B-C50C-407E-A947-70E740481C1C}">
                           <a14:useLocalDpi xmlns:a14="http://schemas.microsoft.com/office/drawing/2010/main" val="0"/>
@@ -2173,7 +2120,7 @@
       <w:pPr>
         <w:pStyle w:val="Heading1"/>
       </w:pPr>
-      <w:bookmarkStart w:id="6" w:name="_Toc71707334"/>
+      <w:bookmarkStart w:id="6" w:name="_Toc71794846"/>
       <w:r>
         <w:lastRenderedPageBreak/>
         <w:t xml:space="preserve">Section </w:t>
@@ -2191,12 +2138,9 @@
       <w:pPr>
         <w:pStyle w:val="Heading2"/>
       </w:pPr>
-      <w:bookmarkStart w:id="7" w:name="_Toc71707335"/>
+      <w:bookmarkStart w:id="7" w:name="_Toc71794847"/>
       <w:r>
         <w:t>2.1 – Introduction to Knowledge Graphs</w:t>
-      </w:r>
-      <w:r>
-        <w:t xml:space="preserve"> (300)</w:t>
       </w:r>
       <w:bookmarkEnd w:id="7"/>
     </w:p>
@@ -2303,15 +2247,12 @@
       <w:pPr>
         <w:pStyle w:val="Heading2"/>
       </w:pPr>
-      <w:bookmarkStart w:id="8" w:name="_Toc71707336"/>
+      <w:bookmarkStart w:id="8" w:name="_Toc71794848"/>
       <w:r>
         <w:t xml:space="preserve">2.2 – </w:t>
       </w:r>
       <w:r>
-        <w:t xml:space="preserve">Resource Description Framework </w:t>
-      </w:r>
-      <w:r>
-        <w:t>(300)</w:t>
+        <w:t>Resource Description Framework</w:t>
       </w:r>
       <w:bookmarkEnd w:id="8"/>
     </w:p>
@@ -2467,7 +2408,7 @@
                     <pic:cNvPicPr/>
                   </pic:nvPicPr>
                   <pic:blipFill>
-                    <a:blip r:embed="rId7">
+                    <a:blip r:embed="rId9">
                       <a:extLst>
                         <a:ext uri="{28A0092B-C50C-407E-A947-70E740481C1C}">
                           <a14:useLocalDpi xmlns:a14="http://schemas.microsoft.com/office/drawing/2010/main" val="0"/>
@@ -2585,13 +2526,10 @@
       <w:pPr>
         <w:pStyle w:val="Heading2"/>
       </w:pPr>
-      <w:bookmarkStart w:id="9" w:name="_Toc71707337"/>
+      <w:bookmarkStart w:id="9" w:name="_Toc71794849"/>
       <w:r>
         <w:t>2.3 – The use of Knowledge Graphs</w:t>
       </w:r>
-      <w:r>
-        <w:t xml:space="preserve"> (300)</w:t>
-      </w:r>
       <w:bookmarkEnd w:id="9"/>
     </w:p>
     <w:p>
@@ -2616,7 +2554,16 @@
         <w:t xml:space="preserve">’ that dataset into DBpedia and has added to the growth of the Web of Linked Data and been a major role to the </w:t>
       </w:r>
       <w:r>
-        <w:t xml:space="preserve">Linked Open Data movement </w:t>
+        <w:t>Linked Open Data movement (</w:t>
+      </w:r>
+      <w:r>
+        <w:t>Lehmann</w:t>
+      </w:r>
+      <w:r>
+        <w:t xml:space="preserve"> et al, 2015).</w:t>
+      </w:r>
+      <w:r>
+        <w:t xml:space="preserve"> Whilst being a crowd sourced initiative, DBpedia is coordinated by the DBpedia Internationalisation Committee when it comes to dealing with the translation of the many articles on Wikipedia </w:t>
       </w:r>
       <w:r>
         <w:t>(</w:t>
@@ -2625,25 +2572,7 @@
         <w:t>Lehmann</w:t>
       </w:r>
       <w:r>
-        <w:t xml:space="preserve"> et al, 2015)</w:t>
-      </w:r>
-      <w:r>
-        <w:t>.</w:t>
-      </w:r>
-      <w:r>
-        <w:t xml:space="preserve"> Whilst being a crowd sourced initiative, DBpedia is coordinated by the DBpedia Internationalisation Committee when it comes to dealing with the translation of the many articles on Wikipedia </w:t>
-      </w:r>
-      <w:r>
-        <w:t>(</w:t>
-      </w:r>
-      <w:r>
-        <w:t>Lehmann</w:t>
-      </w:r>
-      <w:r>
-        <w:t xml:space="preserve"> et al, 2015)</w:t>
-      </w:r>
-      <w:r>
-        <w:t>.</w:t>
+        <w:t xml:space="preserve"> et al, 2015).</w:t>
       </w:r>
     </w:p>
     <w:p>
@@ -2662,6 +2591,9 @@
         <w:jc w:val="center"/>
       </w:pPr>
       <w:r>
+        <w:rPr>
+          <w:noProof/>
+        </w:rPr>
         <w:drawing>
           <wp:inline distT="0" distB="0" distL="0" distR="0" wp14:anchorId="66B7FC7B" wp14:editId="76683013">
             <wp:extent cx="4650105" cy="3570933"/>
@@ -2678,7 +2610,7 @@
                     <pic:cNvPicPr/>
                   </pic:nvPicPr>
                   <pic:blipFill rotWithShape="1">
-                    <a:blip r:embed="rId8"/>
+                    <a:blip r:embed="rId10"/>
                     <a:srcRect l="6155" t="5507" r="12693" b="3462"/>
                     <a:stretch/>
                   </pic:blipFill>
@@ -2720,19 +2652,13 @@
         <w:t>B</w:t>
       </w:r>
       <w:r>
-        <w:t xml:space="preserve">pedia components </w:t>
-      </w:r>
-      <w:r>
-        <w:t>(</w:t>
+        <w:t>pedia components (</w:t>
       </w:r>
       <w:r>
         <w:t>Auer</w:t>
       </w:r>
       <w:r>
-        <w:t xml:space="preserve"> et al, 2007)</w:t>
-      </w:r>
-      <w:r>
-        <w:t>)</w:t>
+        <w:t xml:space="preserve"> et al, 2007))</w:t>
       </w:r>
     </w:p>
     <w:p>
@@ -2743,19 +2669,13 @@
         <w:t>data,</w:t>
       </w:r>
       <w:r>
-        <w:t xml:space="preserve"> which is in already stored in a RDMS, followed by extracting additional information from the articles related to the subject </w:t>
-      </w:r>
-      <w:r>
-        <w:t>(</w:t>
+        <w:t xml:space="preserve"> which is in already stored in a RDMS, followed by extracting additional information from the articles related to the subject (</w:t>
       </w:r>
       <w:r>
         <w:t>Auer</w:t>
       </w:r>
       <w:r>
-        <w:t xml:space="preserve"> et al, 2007)</w:t>
-      </w:r>
-      <w:r>
-        <w:t>.</w:t>
+        <w:t xml:space="preserve"> et al, 2007).</w:t>
       </w:r>
     </w:p>
     <w:p>
@@ -2765,18 +2685,15 @@
       <w:r>
         <w:t>queried with smart queries by searching the data for things not strings (Google, 2012) by using SPARQL with the example of Virtuoso (Virtuoso, 2021).</w:t>
       </w:r>
-      <w:bookmarkStart w:id="10" w:name="_Toc71707338"/>
     </w:p>
     <w:p/>
     <w:p>
       <w:pPr>
         <w:pStyle w:val="Heading2"/>
       </w:pPr>
+      <w:bookmarkStart w:id="10" w:name="_Toc71794850"/>
       <w:r>
         <w:t>2.4 – Overview of Knowledge Graphs</w:t>
-      </w:r>
-      <w:r>
-        <w:t xml:space="preserve"> (300)</w:t>
       </w:r>
       <w:bookmarkEnd w:id="10"/>
     </w:p>
@@ -2792,13 +2709,13 @@
         <w:tblLook w:val="04A0" w:firstRow="1" w:lastRow="0" w:firstColumn="1" w:lastColumn="0" w:noHBand="0" w:noVBand="1"/>
       </w:tblPr>
       <w:tblGrid>
-        <w:gridCol w:w="3823"/>
-        <w:gridCol w:w="5193"/>
+        <w:gridCol w:w="3114"/>
+        <w:gridCol w:w="5902"/>
       </w:tblGrid>
       <w:tr>
         <w:tc>
           <w:tcPr>
-            <w:tcW w:w="3823" w:type="dxa"/>
+            <w:tcW w:w="3114" w:type="dxa"/>
           </w:tcPr>
           <w:p>
             <w:pPr>
@@ -2814,17 +2731,22 @@
         </w:tc>
         <w:tc>
           <w:tcPr>
-            <w:tcW w:w="5193" w:type="dxa"/>
+            <w:tcW w:w="5902" w:type="dxa"/>
           </w:tcPr>
           <w:p>
             <w:r>
               <w:t>Open-source piece of software written in the programming language, GO. Developed by Google and is a Graph Stack database (</w:t>
             </w:r>
-            <w:r>
-              <w:t xml:space="preserve">Appendix </w:t>
-            </w:r>
-            <w:r>
-              <w:t>1).</w:t>
+            <w:hyperlink w:anchor="_4.2_–_Example" w:history="1">
+              <w:r>
+                <w:rPr>
+                  <w:rStyle w:val="Hyperlink"/>
+                </w:rPr>
+                <w:t>Appendix 1</w:t>
+              </w:r>
+            </w:hyperlink>
+            <w:r>
+              <w:t>).</w:t>
             </w:r>
           </w:p>
         </w:tc>
@@ -2832,7 +2754,7 @@
       <w:tr>
         <w:tc>
           <w:tcPr>
-            <w:tcW w:w="3823" w:type="dxa"/>
+            <w:tcW w:w="3114" w:type="dxa"/>
           </w:tcPr>
           <w:p>
             <w:pPr>
@@ -2845,7 +2767,7 @@
         </w:tc>
         <w:tc>
           <w:tcPr>
-            <w:tcW w:w="5193" w:type="dxa"/>
+            <w:tcW w:w="5902" w:type="dxa"/>
           </w:tcPr>
           <w:p>
             <w:r>
@@ -2868,7 +2790,7 @@
       <w:tr>
         <w:tc>
           <w:tcPr>
-            <w:tcW w:w="3823" w:type="dxa"/>
+            <w:tcW w:w="3114" w:type="dxa"/>
           </w:tcPr>
           <w:p>
             <w:pPr>
@@ -2881,7 +2803,7 @@
         </w:tc>
         <w:tc>
           <w:tcPr>
-            <w:tcW w:w="5193" w:type="dxa"/>
+            <w:tcW w:w="5902" w:type="dxa"/>
           </w:tcPr>
           <w:p>
             <w:r>
@@ -2893,11 +2815,16 @@
             <w:r>
               <w:t>) (</w:t>
             </w:r>
-            <w:r>
-              <w:t xml:space="preserve">Appendix </w:t>
-            </w:r>
-            <w:r>
-              <w:t>3).</w:t>
+            <w:hyperlink w:anchor="_4.4_–_Example" w:history="1">
+              <w:r>
+                <w:rPr>
+                  <w:rStyle w:val="Hyperlink"/>
+                </w:rPr>
+                <w:t>Appendix 3</w:t>
+              </w:r>
+            </w:hyperlink>
+            <w:r>
+              <w:t>).</w:t>
             </w:r>
           </w:p>
         </w:tc>
@@ -2905,7 +2832,7 @@
       <w:tr>
         <w:tc>
           <w:tcPr>
-            <w:tcW w:w="3823" w:type="dxa"/>
+            <w:tcW w:w="3114" w:type="dxa"/>
           </w:tcPr>
           <w:p>
             <w:pPr>
@@ -2918,17 +2845,22 @@
         </w:tc>
         <w:tc>
           <w:tcPr>
-            <w:tcW w:w="5193" w:type="dxa"/>
+            <w:tcW w:w="5902" w:type="dxa"/>
           </w:tcPr>
           <w:p>
             <w:r>
               <w:t>Neo4j is a native graph database platform which is used to look at data graphically and data relationships (</w:t>
             </w:r>
-            <w:r>
-              <w:t xml:space="preserve">Appendix </w:t>
-            </w:r>
-            <w:r>
-              <w:t xml:space="preserve">4).  </w:t>
+            <w:hyperlink w:anchor="_4.5_–_Example" w:history="1">
+              <w:r>
+                <w:rPr>
+                  <w:rStyle w:val="Hyperlink"/>
+                </w:rPr>
+                <w:t>Appendix 4</w:t>
+              </w:r>
+            </w:hyperlink>
+            <w:r>
+              <w:t xml:space="preserve">).  </w:t>
             </w:r>
           </w:p>
         </w:tc>
@@ -2946,59 +2878,44 @@
       <w:r>
         <w:t xml:space="preserve">From here we will look to explore the software Neo4j which will also be referred to as Neo. These knowledge graph packages are used to query graph databases and allow to easily visualise not just your data, but also the data relationships (Neo4j, 2021). Whilst this report has been exploring KGs and RDFs with data on the internet and benefiting search results, Neo has been used for map air transportation networks and </w:t>
       </w:r>
-      <w:proofErr w:type="spellStart"/>
-      <w:r>
-        <w:t>foodweb</w:t>
-      </w:r>
-      <w:proofErr w:type="spellEnd"/>
+      <w:r>
+        <w:t>food web</w:t>
+      </w:r>
       <w:r>
         <w:t xml:space="preserve"> of grassland species (Neo4j, 2021, Webber, 2012). </w:t>
       </w:r>
     </w:p>
     <w:p>
-      <w:proofErr w:type="spellStart"/>
+      <w:r>
+        <w:t xml:space="preserve">Neo4j can be used for real time recommendations, master data management, fraud detection, </w:t>
+      </w:r>
+      <w:r>
+        <w:t>graph-based</w:t>
+      </w:r>
+      <w:r>
+        <w:t xml:space="preserve"> search, network and IT operations and identity and access management (Neo4j, 2016)</w:t>
+      </w:r>
+      <w:r>
+        <w:t xml:space="preserve">. </w:t>
+      </w:r>
+      <w:r>
+        <w:t xml:space="preserve">This is done by graphing your data with nodes which are connected via triples which displays the flow of the </w:t>
+      </w:r>
+      <w:r>
+        <w:t>relationships and can be used to easily find the shortest path (Neo4j, 2020)</w:t>
+      </w:r>
+      <w:r>
+        <w:t xml:space="preserve"> whilst also being faster than a RDMS.</w:t>
+      </w:r>
+    </w:p>
+    <w:p>
+      <w:pPr>
+        <w:jc w:val="center"/>
+      </w:pPr>
       <w:r>
         <w:rPr>
-          <w:highlight w:val="yellow"/>
+          <w:noProof/>
         </w:rPr>
-        <w:t>Heres</w:t>
-      </w:r>
-      <w:proofErr w:type="spellEnd"/>
-      <w:r>
-        <w:rPr>
-          <w:highlight w:val="yellow"/>
-        </w:rPr>
-        <w:t xml:space="preserve"> what it does.</w:t>
-      </w:r>
-    </w:p>
-    <w:p>
-      <w:r>
-        <w:t xml:space="preserve">Neo4j can be used for real time recommendations, master data management, fraud detection, </w:t>
-      </w:r>
-      <w:r>
-        <w:t>graph-based</w:t>
-      </w:r>
-      <w:r>
-        <w:t xml:space="preserve"> search, network and IT operations and identity and access management (Neo4j, 2016)</w:t>
-      </w:r>
-      <w:r>
-        <w:t xml:space="preserve">. </w:t>
-      </w:r>
-      <w:r>
-        <w:t xml:space="preserve">This is done by graphing your data with nodes which are connected via triples which displays the flow of the </w:t>
-      </w:r>
-      <w:r>
-        <w:t>relationships and can be used to easily find the shortest path (Neo4j, 2020)</w:t>
-      </w:r>
-      <w:r>
-        <w:t xml:space="preserve"> whilst also being faster than a RDMS.</w:t>
-      </w:r>
-    </w:p>
-    <w:p>
-      <w:pPr>
-        <w:jc w:val="center"/>
-      </w:pPr>
-      <w:r>
         <w:lastRenderedPageBreak/>
         <w:drawing>
           <wp:inline distT="0" distB="0" distL="0" distR="0" wp14:anchorId="5B05EC77" wp14:editId="0EDAADB1">
@@ -3016,7 +2933,7 @@
                     <pic:cNvPicPr/>
                   </pic:nvPicPr>
                   <pic:blipFill rotWithShape="1">
-                    <a:blip r:embed="rId9"/>
+                    <a:blip r:embed="rId11"/>
                     <a:srcRect l="15077" t="6944" r="16438" b="2771"/>
                     <a:stretch/>
                   </pic:blipFill>
@@ -3054,27 +2971,23 @@
         <w:t>(Figure 5 – Example of Neo4j (Neo4j, 2016))</w:t>
       </w:r>
     </w:p>
-    <w:p/>
-    <w:p>
-      <w:r>
-        <w:t xml:space="preserve">This is why that is </w:t>
-      </w:r>
-      <w:proofErr w:type="gramStart"/>
-      <w:r>
-        <w:t>helpful</w:t>
-      </w:r>
-      <w:proofErr w:type="gramEnd"/>
-    </w:p>
-    <w:p>
-      <w:r>
-        <w:tab/>
-        <w:t>Advantages</w:t>
-      </w:r>
-    </w:p>
-    <w:p>
-      <w:r>
-        <w:tab/>
-        <w:t>Disadvantages</w:t>
+    <w:p>
+      <w:r>
+        <w:t xml:space="preserve">Here is an example of Neo4j which represents the relationships as triples, this clearly shows who reports to who with a 1 to many relationships. Even though you do not need to design your schemas like traditional databases (RDMS), it is still important to have a general idea of how many nodes </w:t>
+      </w:r>
+      <w:r>
+        <w:t>you would</w:t>
+      </w:r>
+      <w:r>
+        <w:t xml:space="preserve"> have within your database. For example, if you model a person, name, country as </w:t>
+      </w:r>
+      <w:r>
+        <w:t>entities to a node, querying these nodes could become less performance. Especially when compared to having these entities as separate nodes with a relationship, and any speed increase on a smaller dataset could be beneficial in a larger dataset (Neo4j, 2016).</w:t>
+      </w:r>
+    </w:p>
+    <w:p>
+      <w:r>
+        <w:t>Below there are a few advantages and disadvantages to Neo4j, whilst there are only a few mentioned here, most of their advantages come from being a NoSQL document type db.</w:t>
       </w:r>
     </w:p>
     <w:tbl>
@@ -3136,16 +3049,11 @@
           </w:tcPr>
           <w:p>
             <w:r>
-              <w:t xml:space="preserve">Performance: As graph databases are based on NoSql </w:t>
-            </w:r>
-            <w:proofErr w:type="spellStart"/>
-            <w:r>
-              <w:t>formats</w:t>
-            </w:r>
-            <w:r>
-              <w:t>b</w:t>
-            </w:r>
-            <w:proofErr w:type="spellEnd"/>
+              <w:t>Performance: As graph databases are based on NoSql formats</w:t>
+            </w:r>
+            <w:r>
+              <w:t xml:space="preserve"> which has the benefits of speed and scalability. </w:t>
+            </w:r>
           </w:p>
         </w:tc>
         <w:tc>
@@ -3153,14 +3061,12 @@
             <w:tcW w:w="4508" w:type="dxa"/>
           </w:tcPr>
           <w:p>
-            <w:pPr>
-              <w:rPr>
-                <w:rFonts w:asciiTheme="majorHAnsi" w:eastAsiaTheme="majorEastAsia" w:hAnsiTheme="majorHAnsi" w:cstheme="majorBidi"/>
-                <w:color w:val="2F5496" w:themeColor="accent1" w:themeShade="BF"/>
-                <w:sz w:val="32"/>
-                <w:szCs w:val="32"/>
-              </w:rPr>
-            </w:pPr>
+            <w:r>
+              <w:t xml:space="preserve">New Methodology: </w:t>
+            </w:r>
+            <w:r>
+              <w:t>A different way of thinking about how to store your data compared to RDMS’ which have been widely used for years.</w:t>
+            </w:r>
           </w:p>
         </w:tc>
       </w:tr>
@@ -3170,14 +3076,9 @@
             <w:tcW w:w="4508" w:type="dxa"/>
           </w:tcPr>
           <w:p>
-            <w:pPr>
-              <w:rPr>
-                <w:rFonts w:asciiTheme="majorHAnsi" w:eastAsiaTheme="majorEastAsia" w:hAnsiTheme="majorHAnsi" w:cstheme="majorBidi"/>
-                <w:color w:val="2F5496" w:themeColor="accent1" w:themeShade="BF"/>
-                <w:sz w:val="32"/>
-                <w:szCs w:val="32"/>
-              </w:rPr>
-            </w:pPr>
+            <w:r>
+              <w:t>Easy to read: As the graph data is visualised, it can be easy to read and understand the relationships.</w:t>
+            </w:r>
           </w:p>
         </w:tc>
         <w:tc>
@@ -3185,14 +3086,9 @@
             <w:tcW w:w="4508" w:type="dxa"/>
           </w:tcPr>
           <w:p>
-            <w:pPr>
-              <w:rPr>
-                <w:rFonts w:asciiTheme="majorHAnsi" w:eastAsiaTheme="majorEastAsia" w:hAnsiTheme="majorHAnsi" w:cstheme="majorBidi"/>
-                <w:color w:val="2F5496" w:themeColor="accent1" w:themeShade="BF"/>
-                <w:sz w:val="32"/>
-                <w:szCs w:val="32"/>
-              </w:rPr>
-            </w:pPr>
+            <w:r>
+              <w:t>Learning curve: As the database is not structured, it can be difficult to learn at the start.</w:t>
+            </w:r>
           </w:p>
         </w:tc>
       </w:tr>
@@ -3216,7 +3112,51 @@
           <w:szCs w:val="32"/>
         </w:rPr>
       </w:pPr>
-      <w:bookmarkStart w:id="11" w:name="_Toc71707339"/>
+      <w:r>
+        <w:rPr>
+          <w:rFonts w:asciiTheme="majorHAnsi" w:eastAsiaTheme="majorEastAsia" w:hAnsiTheme="majorHAnsi" w:cstheme="majorBidi"/>
+          <w:color w:val="2F5496" w:themeColor="accent1" w:themeShade="BF"/>
+          <w:sz w:val="32"/>
+          <w:szCs w:val="32"/>
+        </w:rPr>
+        <w:t>2.5 – Conclusion</w:t>
+      </w:r>
+    </w:p>
+    <w:p>
+      <w:r>
+        <w:t xml:space="preserve">Whilst I have personally never used a graph-based database or heard about knowledge graphs, since doing this report I have been interested in checking out a project from GitHub which looks to explore Cayley with a Pokémon dataset. This could be a fun project to explore to get a better understanding and get my hands stuck in (which is the best way for me to learn) </w:t>
+      </w:r>
+      <w:hyperlink r:id="rId12" w:history="1">
+        <w:r>
+          <w:rPr>
+            <w:rStyle w:val="Hyperlink"/>
+          </w:rPr>
+          <w:t>src</w:t>
+        </w:r>
+      </w:hyperlink>
+      <w:r>
+        <w:t>.</w:t>
+      </w:r>
+    </w:p>
+    <w:p>
+      <w:pPr>
+        <w:rPr>
+          <w:rFonts w:asciiTheme="majorHAnsi" w:eastAsiaTheme="majorEastAsia" w:hAnsiTheme="majorHAnsi" w:cstheme="majorBidi"/>
+          <w:color w:val="2F5496" w:themeColor="accent1" w:themeShade="BF"/>
+          <w:sz w:val="32"/>
+          <w:szCs w:val="32"/>
+        </w:rPr>
+      </w:pPr>
+    </w:p>
+    <w:p>
+      <w:pPr>
+        <w:rPr>
+          <w:rFonts w:asciiTheme="majorHAnsi" w:eastAsiaTheme="majorEastAsia" w:hAnsiTheme="majorHAnsi" w:cstheme="majorBidi"/>
+          <w:color w:val="2F5496" w:themeColor="accent1" w:themeShade="BF"/>
+          <w:sz w:val="32"/>
+          <w:szCs w:val="32"/>
+        </w:rPr>
+      </w:pPr>
       <w:r>
         <w:br w:type="page"/>
       </w:r>
@@ -3225,6 +3165,7 @@
       <w:pPr>
         <w:pStyle w:val="Heading1"/>
       </w:pPr>
+      <w:bookmarkStart w:id="11" w:name="_Toc71794851"/>
       <w:r>
         <w:lastRenderedPageBreak/>
         <w:t xml:space="preserve">3 - </w:t>
@@ -3253,7 +3194,7 @@
       <w:r>
         <w:t xml:space="preserve"> Available at: </w:t>
       </w:r>
-      <w:hyperlink r:id="rId10" w:anchor=":~:text=2.5%20quintillion%20bytes%20of%20data%20are%20produced%20by,zettabytes%20will%20make%20up%20the%20entire%20digital%20universe." w:history="1">
+      <w:hyperlink r:id="rId13" w:anchor=":~:text=2.5%20quintillion%20bytes%20of%20data%20are%20produced%20by,zettabytes%20will%20make%20up%20the%20entire%20digital%20universe." w:history="1">
         <w:r>
           <w:rPr>
             <w:rStyle w:val="Hyperlink"/>
@@ -3285,7 +3226,7 @@
       <w:r>
         <w:t xml:space="preserve"> Available at: </w:t>
       </w:r>
-      <w:hyperlink r:id="rId11" w:history="1">
+      <w:hyperlink r:id="rId14" w:history="1">
         <w:r>
           <w:rPr>
             <w:rStyle w:val="Hyperlink"/>
@@ -3311,7 +3252,7 @@
       <w:r>
         <w:t xml:space="preserve"> Available at: </w:t>
       </w:r>
-      <w:hyperlink r:id="rId12" w:history="1">
+      <w:hyperlink r:id="rId15" w:history="1">
         <w:r>
           <w:rPr>
             <w:rStyle w:val="Hyperlink"/>
@@ -3352,7 +3293,7 @@
       <w:r>
         <w:t xml:space="preserve">Available at: </w:t>
       </w:r>
-      <w:hyperlink r:id="rId13" w:history="1">
+      <w:hyperlink r:id="rId16" w:history="1">
         <w:r>
           <w:rPr>
             <w:rStyle w:val="Hyperlink"/>
@@ -3366,6 +3307,206 @@
     </w:p>
     <w:p>
       <w:r>
+        <w:t xml:space="preserve">Google (2012) </w:t>
+      </w:r>
+      <w:r>
+        <w:rPr>
+          <w:i/>
+          <w:iCs/>
+        </w:rPr>
+        <w:t xml:space="preserve">Introducing the Knowledge Graph </w:t>
+      </w:r>
+      <w:r>
+        <w:t xml:space="preserve">Available at: </w:t>
+      </w:r>
+      <w:hyperlink r:id="rId17" w:history="1">
+        <w:r>
+          <w:rPr>
+            <w:rStyle w:val="Hyperlink"/>
+          </w:rPr>
+          <w:t>https://www.youtube.com/watch?v=mmQl6VGvX-c</w:t>
+        </w:r>
+      </w:hyperlink>
+      <w:r>
+        <w:t xml:space="preserve"> (Accessed 11/05/2021)</w:t>
+      </w:r>
+    </w:p>
+    <w:p>
+      <w:r>
+        <w:t>Gouveia, A. and Cardoso, J., 2009. OWL: Web Ontology Language. In Encyclopedia of Information Science and Technology, Second Edition (pp. 3009-3017). IGI Global.</w:t>
+      </w:r>
+    </w:p>
+    <w:p>
+      <w:r>
+        <w:t xml:space="preserve">Grakn, 2021 </w:t>
+      </w:r>
+      <w:r>
+        <w:rPr>
+          <w:i/>
+          <w:iCs/>
+        </w:rPr>
+        <w:t>Building a Text Mined Knowledge Graph is Easy</w:t>
+      </w:r>
+      <w:r>
+        <w:t xml:space="preserve"> </w:t>
+      </w:r>
+      <w:r>
+        <w:t xml:space="preserve">Available at: </w:t>
+      </w:r>
+      <w:hyperlink r:id="rId18" w:history="1">
+        <w:r>
+          <w:rPr>
+            <w:rStyle w:val="Hyperlink"/>
+          </w:rPr>
+          <w:t>https://grakn.ai/text-mining</w:t>
+        </w:r>
+      </w:hyperlink>
+      <w:r>
+        <w:t xml:space="preserve"> (Accessed 11/05/2021)</w:t>
+      </w:r>
+    </w:p>
+    <w:p>
+      <w:r>
+        <w:t>Guillaume</w:t>
+      </w:r>
+      <w:r>
+        <w:t xml:space="preserve">, R., 2014 </w:t>
+      </w:r>
+      <w:r>
+        <w:rPr>
+          <w:i/>
+          <w:iCs/>
+        </w:rPr>
+        <w:t>Visualizing the Cayley Graph Database</w:t>
+      </w:r>
+      <w:r>
+        <w:t xml:space="preserve"> Available at:</w:t>
+      </w:r>
+      <w:r>
+        <w:t xml:space="preserve"> </w:t>
+      </w:r>
+      <w:hyperlink r:id="rId19" w:history="1">
+        <w:r>
+          <w:rPr>
+            <w:rStyle w:val="Hyperlink"/>
+          </w:rPr>
+          <w:t>https://cambridge-intelligence.com/visualizing-cayley-graph-database-keylines/</w:t>
+        </w:r>
+      </w:hyperlink>
+      <w:r>
+        <w:t xml:space="preserve"> (Accessed 11/05/2021)</w:t>
+      </w:r>
+    </w:p>
+    <w:p>
+      <w:r>
+        <w:t xml:space="preserve">Hazelcast, 2021 </w:t>
+      </w:r>
+      <w:r>
+        <w:rPr>
+          <w:i/>
+          <w:iCs/>
+        </w:rPr>
+        <w:t>What is a Data Pipeline</w:t>
+      </w:r>
+      <w:r>
+        <w:rPr>
+          <w:i/>
+          <w:iCs/>
+        </w:rPr>
+        <w:t xml:space="preserve"> </w:t>
+      </w:r>
+      <w:r>
+        <w:t xml:space="preserve">Available at: </w:t>
+      </w:r>
+      <w:hyperlink r:id="rId20" w:history="1">
+        <w:r>
+          <w:rPr>
+            <w:rStyle w:val="Hyperlink"/>
+          </w:rPr>
+          <w:t>https://hazelcast.com/glossary/data-pipeline/</w:t>
+        </w:r>
+      </w:hyperlink>
+      <w:r>
+        <w:t xml:space="preserve"> (Accessed 07/05/2021)</w:t>
+      </w:r>
+    </w:p>
+    <w:p>
+      <w:r>
+        <w:t>Jain, P., Hitzler, P., Sheth, A.P., Verma, K. and Yeh, P.Z., 2010, November. Ontology alignment for linked open data. In International semantic web conference (pp. 402-417). Springer, Berlin, Heidelberg.</w:t>
+      </w:r>
+    </w:p>
+    <w:p>
+      <w:r>
+        <w:t>Kejriwal, M., Knoblock, C.A. and Szekely, P., 2021. Knowledge Graphs: Fundamentals, Techniques, and Applications. MIT Press.</w:t>
+      </w:r>
+    </w:p>
+    <w:p>
+      <w:r>
+        <w:t>Lehmann, J., Isele, R., Jakob, M., Jentzsch, A., Kontokostas, D., Mendes, P.N., Hellmann, S., Morsey, M., Van Kleef, P., Auer, S. and Bizer, C., 2015. Dbpedia–a large-scale, multilingual knowledge base extracted from wikipedia. Semantic web, 6(2), pp.167-195.</w:t>
+      </w:r>
+    </w:p>
+    <w:p>
+      <w:r>
+        <w:t>McGuinness, D.L. and Van Harmelen, F., 2004. OWL web ontology language overview. W3C recommendation, 10(10), p.2004.</w:t>
+      </w:r>
+    </w:p>
+    <w:p>
+      <w:r>
+        <w:t xml:space="preserve">MongoDB, 2021 </w:t>
+      </w:r>
+      <w:r>
+        <w:rPr>
+          <w:i/>
+          <w:iCs/>
+        </w:rPr>
+        <w:t xml:space="preserve">Structure your Data for MongoDB </w:t>
+      </w:r>
+      <w:r>
+        <w:t>Available at:</w:t>
+      </w:r>
+      <w:r>
+        <w:t xml:space="preserve"> </w:t>
+      </w:r>
+      <w:hyperlink r:id="rId21" w:history="1">
+        <w:r>
+          <w:rPr>
+            <w:rStyle w:val="Hyperlink"/>
+          </w:rPr>
+          <w:t>https://docs.mongodb.com/guides/server/introduction/</w:t>
+        </w:r>
+      </w:hyperlink>
+      <w:r>
+        <w:t xml:space="preserve"> (Accessed 03/05/2021)</w:t>
+      </w:r>
+    </w:p>
+    <w:p>
+      <w:r>
+        <w:t xml:space="preserve">MongoDB, 2021 </w:t>
+      </w:r>
+      <w:r>
+        <w:rPr>
+          <w:i/>
+          <w:iCs/>
+        </w:rPr>
+        <w:t>The database for modern applications</w:t>
+      </w:r>
+      <w:r>
+        <w:t xml:space="preserve"> Available at: </w:t>
+      </w:r>
+      <w:hyperlink r:id="rId22" w:history="1">
+        <w:r>
+          <w:rPr>
+            <w:rStyle w:val="Hyperlink"/>
+          </w:rPr>
+          <w:t>https://www.mongodb.com/</w:t>
+        </w:r>
+      </w:hyperlink>
+      <w:r>
+        <w:t xml:space="preserve"> (Accessed 30/04/2021)</w:t>
+      </w:r>
+    </w:p>
+    <w:p>
+      <w:r>
         <w:t xml:space="preserve">Neo4j (2016) </w:t>
       </w:r>
       <w:r>
@@ -3378,7 +3519,7 @@
       <w:r>
         <w:t xml:space="preserve"> Available at: </w:t>
       </w:r>
-      <w:hyperlink r:id="rId14" w:history="1">
+      <w:hyperlink r:id="rId23" w:history="1">
         <w:r>
           <w:rPr>
             <w:rStyle w:val="Hyperlink"/>
@@ -3392,115 +3533,15 @@
     </w:p>
     <w:p>
       <w:r>
-        <w:t xml:space="preserve">Google (2012) </w:t>
+        <w:lastRenderedPageBreak/>
+        <w:t xml:space="preserve">Neo4j, 2013 </w:t>
       </w:r>
       <w:r>
         <w:rPr>
           <w:i/>
           <w:iCs/>
         </w:rPr>
-        <w:t xml:space="preserve">Introducing the Knowledge Graph </w:t>
-      </w:r>
-      <w:r>
-        <w:t xml:space="preserve">Available at: </w:t>
-      </w:r>
-      <w:hyperlink r:id="rId15" w:history="1">
-        <w:r>
-          <w:rPr>
-            <w:rStyle w:val="Hyperlink"/>
-          </w:rPr>
-          <w:t>https://www.youtube.com/watch?v=mmQl6VGvX-c</w:t>
-        </w:r>
-      </w:hyperlink>
-      <w:r>
-        <w:t xml:space="preserve"> (Accessed 11/05/2021)</w:t>
-      </w:r>
-    </w:p>
-    <w:p>
-      <w:r>
-        <w:t>Gouveia, A. and Cardoso, J., 2009. OWL: Web Ontology Language. In Encyclopedia of Information Science and Technology, Second Edition (pp. 3009-3017). IGI Global.</w:t>
-      </w:r>
-    </w:p>
-    <w:p>
-      <w:r>
-        <w:t xml:space="preserve">Grakn, 2021 </w:t>
-      </w:r>
-      <w:r>
-        <w:rPr>
-          <w:i/>
-          <w:iCs/>
-        </w:rPr>
-        <w:t xml:space="preserve">Building a Text Mined Knowledge Graph is </w:t>
-      </w:r>
-      <w:proofErr w:type="gramStart"/>
-      <w:r>
-        <w:rPr>
-          <w:i/>
-          <w:iCs/>
-        </w:rPr>
-        <w:t>Easy</w:t>
-      </w:r>
-      <w:proofErr w:type="gramEnd"/>
-      <w:r>
-        <w:t xml:space="preserve"> </w:t>
-      </w:r>
-      <w:r>
-        <w:t xml:space="preserve">Available at: </w:t>
-      </w:r>
-      <w:hyperlink r:id="rId16" w:history="1">
-        <w:r>
-          <w:rPr>
-            <w:rStyle w:val="Hyperlink"/>
-          </w:rPr>
-          <w:t>https://grakn.ai/text-mining</w:t>
-        </w:r>
-      </w:hyperlink>
-      <w:r>
-        <w:t xml:space="preserve"> (Accessed 11/05/2021)</w:t>
-      </w:r>
-    </w:p>
-    <w:p>
-      <w:r>
-        <w:t>Guillaume</w:t>
-      </w:r>
-      <w:r>
-        <w:t xml:space="preserve">, R., 2014 </w:t>
-      </w:r>
-      <w:r>
-        <w:rPr>
-          <w:i/>
-          <w:iCs/>
-        </w:rPr>
-        <w:t>Visualizing the Cayley Graph Database</w:t>
-      </w:r>
-      <w:r>
-        <w:t xml:space="preserve"> Available at:</w:t>
-      </w:r>
-      <w:r>
-        <w:t xml:space="preserve"> </w:t>
-      </w:r>
-      <w:hyperlink r:id="rId17" w:history="1">
-        <w:r>
-          <w:rPr>
-            <w:rStyle w:val="Hyperlink"/>
-          </w:rPr>
-          <w:t>https://cambridge-intelligence.com/visualizing-cayley-graph-database-keylines/</w:t>
-        </w:r>
-      </w:hyperlink>
-      <w:r>
-        <w:t xml:space="preserve"> (Accessed 11/05/2021)</w:t>
-      </w:r>
-    </w:p>
-    <w:p>
-      <w:r>
-        <w:t xml:space="preserve">Hazelcast, 2021 </w:t>
-      </w:r>
-      <w:r>
-        <w:rPr>
-          <w:i/>
-          <w:iCs/>
-        </w:rPr>
-        <w:t>What is a Data Pipeline</w:t>
+        <w:t>Importing Data into Neo4j – the Spreadsheet Way</w:t>
       </w:r>
       <w:r>
         <w:rPr>
@@ -3512,96 +3553,53 @@
       <w:r>
         <w:t xml:space="preserve">Available at: </w:t>
       </w:r>
-      <w:hyperlink r:id="rId18" w:history="1">
+      <w:hyperlink r:id="rId24" w:history="1">
         <w:r>
           <w:rPr>
             <w:rStyle w:val="Hyperlink"/>
           </w:rPr>
-          <w:t>https://hazelcast.com/glossary/data-pipeline/</w:t>
+          <w:t>https://neo4j.com/blog/importing-data-into-neo4j-the-spreadsheet-way/</w:t>
         </w:r>
       </w:hyperlink>
       <w:r>
-        <w:t xml:space="preserve"> (Accessed 07/05/2021)</w:t>
-      </w:r>
-    </w:p>
-    <w:p>
-      <w:r>
-        <w:t>Jain, P., Hitzler, P., Sheth, A.P., Verma, K. and Yeh, P.Z., 2010, November. Ontology alignment for linked open data. In International semantic web conference (pp. 402-417). Springer, Berlin, Heidelberg.</w:t>
-      </w:r>
-    </w:p>
-    <w:p>
-      <w:r>
-        <w:t>Kejriwal, M., Knoblock, C.A. and Szekely, P., 2021. Knowledge Graphs: Fundamentals, Techniques, and Applications. MIT Press.</w:t>
-      </w:r>
-    </w:p>
-    <w:p>
-      <w:r>
-        <w:t>Lehmann, J., Isele, R., Jakob, M., Jentzsch, A., Kontokostas, D., Mendes, P.N., Hellmann, S., Morsey, M., Van Kleef, P., Auer, S. and Bizer, C., 2015. Dbpedia–a large-scale, multilingual knowledge base extracted from wikipedia. Semantic web, 6(2), pp.167-195.</w:t>
-      </w:r>
-    </w:p>
-    <w:p>
-      <w:r>
-        <w:t>McGuinness, D.L. and Van Harmelen, F., 2004. OWL web ontology language overview. W3C recommendation, 10(10), p.2004.</w:t>
-      </w:r>
-    </w:p>
-    <w:p>
-      <w:r>
-        <w:t xml:space="preserve">MongoDB, 2021 </w:t>
+        <w:t xml:space="preserve"> (Accessed 13/05/2021)</w:t>
+      </w:r>
+    </w:p>
+    <w:p>
+      <w:r>
+        <w:t xml:space="preserve">Neo4j, 2016 </w:t>
       </w:r>
       <w:r>
         <w:rPr>
           <w:i/>
           <w:iCs/>
         </w:rPr>
-        <w:t xml:space="preserve">Structure your Data for MongoDB </w:t>
-      </w:r>
-      <w:r>
-        <w:t>Available at:</w:t>
-      </w:r>
-      <w:r>
+        <w:t>Welcome to the Dark Side: Neo4j Worst Practices (&amp; How to Avoid Them)</w:t>
+      </w:r>
+      <w:r>
+        <w:rPr>
+          <w:i/>
+          <w:iCs/>
+        </w:rPr>
         <w:t xml:space="preserve"> </w:t>
       </w:r>
-      <w:hyperlink r:id="rId19" w:history="1">
+      <w:r>
+        <w:t xml:space="preserve">Available at: </w:t>
+      </w:r>
+      <w:hyperlink r:id="rId25" w:history="1">
         <w:r>
           <w:rPr>
             <w:rStyle w:val="Hyperlink"/>
           </w:rPr>
-          <w:t>https://docs.mongodb.com/guides/server/introduction/</w:t>
+          <w:t>https://neo4j.com/blog/dark-side-neo4j-worst-practices/</w:t>
         </w:r>
       </w:hyperlink>
       <w:r>
-        <w:t xml:space="preserve"> (Accessed 03/05/2021)</w:t>
-      </w:r>
-    </w:p>
-    <w:p>
-      <w:r>
-        <w:t xml:space="preserve">MongoDB, 2021 </w:t>
-      </w:r>
-      <w:r>
-        <w:rPr>
-          <w:i/>
-          <w:iCs/>
-        </w:rPr>
-        <w:t>The database for modern applications</w:t>
-      </w:r>
-      <w:r>
-        <w:t xml:space="preserve"> Available at: </w:t>
-      </w:r>
-      <w:hyperlink r:id="rId20" w:history="1">
-        <w:r>
-          <w:rPr>
-            <w:rStyle w:val="Hyperlink"/>
-          </w:rPr>
-          <w:t>https://www.mongodb.com/</w:t>
-        </w:r>
-      </w:hyperlink>
-      <w:r>
-        <w:t xml:space="preserve"> (Accessed 30/04/2021)</w:t>
-      </w:r>
-    </w:p>
-    <w:p>
-      <w:r>
-        <w:lastRenderedPageBreak/>
+        <w:t xml:space="preserve"> (Accessed 13/05/2021)</w:t>
+      </w:r>
+    </w:p>
+    <w:p>
+      <w:r>
         <w:t>Vergadia</w:t>
       </w:r>
       <w:r>
@@ -3617,7 +3615,7 @@
       <w:r>
         <w:t xml:space="preserve"> Available at: </w:t>
       </w:r>
-      <w:hyperlink r:id="rId21" w:history="1">
+      <w:hyperlink r:id="rId26" w:history="1">
         <w:r>
           <w:rPr>
             <w:rStyle w:val="Hyperlink"/>
@@ -3643,7 +3641,7 @@
       <w:r>
         <w:t xml:space="preserve"> Available at: </w:t>
       </w:r>
-      <w:hyperlink r:id="rId22" w:history="1">
+      <w:hyperlink r:id="rId27" w:history="1">
         <w:r>
           <w:rPr>
             <w:rStyle w:val="Hyperlink"/>
@@ -3676,7 +3674,7 @@
       <w:r>
         <w:t xml:space="preserve">Available at: </w:t>
       </w:r>
-      <w:hyperlink r:id="rId23" w:history="1">
+      <w:hyperlink r:id="rId28" w:history="1">
         <w:r>
           <w:rPr>
             <w:rStyle w:val="Hyperlink"/>
@@ -3702,7 +3700,7 @@
       <w:r>
         <w:t xml:space="preserve"> Available at: </w:t>
       </w:r>
-      <w:hyperlink r:id="rId24" w:history="1">
+      <w:hyperlink r:id="rId29" w:history="1">
         <w:r>
           <w:rPr>
             <w:rStyle w:val="Hyperlink"/>
@@ -3731,7 +3729,7 @@
       <w:r>
         <w:t xml:space="preserve"> </w:t>
       </w:r>
-      <w:hyperlink r:id="rId25" w:history="1">
+      <w:hyperlink r:id="rId30" w:history="1">
         <w:r>
           <w:rPr>
             <w:rStyle w:val="Hyperlink"/>
@@ -3756,7 +3754,7 @@
       <w:pPr>
         <w:pStyle w:val="Heading1"/>
       </w:pPr>
-      <w:bookmarkStart w:id="12" w:name="_Toc71707340"/>
+      <w:bookmarkStart w:id="12" w:name="_Toc71794852"/>
       <w:r>
         <w:t>4</w:t>
       </w:r>
@@ -3773,7 +3771,7 @@
         <w:pStyle w:val="Heading2"/>
       </w:pPr>
       <w:bookmarkStart w:id="13" w:name="_4.1_–_Example"/>
-      <w:bookmarkStart w:id="14" w:name="_Toc71707341"/>
+      <w:bookmarkStart w:id="14" w:name="_Toc71794853"/>
       <w:bookmarkEnd w:id="13"/>
       <w:r>
         <w:t>4</w:t>
@@ -3807,7 +3805,7 @@
                     <pic:cNvPicPr/>
                   </pic:nvPicPr>
                   <pic:blipFill>
-                    <a:blip r:embed="rId26"/>
+                    <a:blip r:embed="rId31"/>
                     <a:stretch>
                       <a:fillRect/>
                     </a:stretch>
@@ -3835,9 +3833,19 @@
     </w:p>
     <w:p>
       <w:pPr>
+        <w:jc w:val="center"/>
+      </w:pPr>
+      <w:r>
+        <w:t>(Google search of Ubuntu, 2021)</w:t>
+      </w:r>
+    </w:p>
+    <w:p>
+      <w:pPr>
         <w:pStyle w:val="Heading2"/>
       </w:pPr>
-      <w:bookmarkStart w:id="15" w:name="_Toc71707342"/>
+      <w:bookmarkStart w:id="15" w:name="_Toc71794854"/>
+      <w:bookmarkStart w:id="16" w:name="_4.2_–_Example"/>
+      <w:bookmarkEnd w:id="16"/>
       <w:r>
         <w:t>4.2 – Example of a Cayley Project</w:t>
       </w:r>
@@ -3867,7 +3875,7 @@
                     <pic:cNvPicPr/>
                   </pic:nvPicPr>
                   <pic:blipFill>
-                    <a:blip r:embed="rId27" cstate="print">
+                    <a:blip r:embed="rId32" cstate="print">
                       <a:extLst>
                         <a:ext uri="{28A0092B-C50C-407E-A947-70E740481C1C}">
                           <a14:useLocalDpi xmlns:a14="http://schemas.microsoft.com/office/drawing/2010/main" val="0"/>
@@ -3917,8 +3925,8 @@
       <w:pPr>
         <w:pStyle w:val="Heading2"/>
       </w:pPr>
-      <w:bookmarkStart w:id="16" w:name="_Toc71707343"/>
       <w:bookmarkStart w:id="17" w:name="_4.3_–_Example"/>
+      <w:bookmarkStart w:id="18" w:name="_Toc71794855"/>
       <w:bookmarkEnd w:id="17"/>
       <w:r>
         <w:lastRenderedPageBreak/>
@@ -3930,7 +3938,7 @@
       <w:r>
         <w:t xml:space="preserve"> – Example of a Grakn Project</w:t>
       </w:r>
-      <w:bookmarkEnd w:id="16"/>
+      <w:bookmarkEnd w:id="18"/>
     </w:p>
     <w:p>
       <w:pPr>
@@ -3956,7 +3964,7 @@
                     <pic:cNvPicPr/>
                   </pic:nvPicPr>
                   <pic:blipFill>
-                    <a:blip r:embed="rId28" cstate="print">
+                    <a:blip r:embed="rId33" cstate="print">
                       <a:extLst>
                         <a:ext uri="{28A0092B-C50C-407E-A947-70E740481C1C}">
                           <a14:useLocalDpi xmlns:a14="http://schemas.microsoft.com/office/drawing/2010/main" val="0"/>
@@ -4006,11 +4014,13 @@
       <w:pPr>
         <w:pStyle w:val="Heading2"/>
       </w:pPr>
-      <w:bookmarkStart w:id="18" w:name="_Toc71707344"/>
+      <w:bookmarkStart w:id="19" w:name="_Toc71794856"/>
+      <w:bookmarkStart w:id="20" w:name="_4.4_–_Example"/>
+      <w:bookmarkEnd w:id="20"/>
       <w:r>
         <w:t>4.4 – Example of a Titan Project</w:t>
       </w:r>
-      <w:bookmarkEnd w:id="18"/>
+      <w:bookmarkEnd w:id="19"/>
     </w:p>
     <w:p>
       <w:pPr>
@@ -4036,7 +4046,7 @@
                     <pic:cNvPicPr/>
                   </pic:nvPicPr>
                   <pic:blipFill>
-                    <a:blip r:embed="rId29">
+                    <a:blip r:embed="rId34">
                       <a:extLst>
                         <a:ext uri="{28A0092B-C50C-407E-A947-70E740481C1C}">
                           <a14:useLocalDpi xmlns:a14="http://schemas.microsoft.com/office/drawing/2010/main" val="0"/>
@@ -4080,14 +4090,75 @@
       <w:pPr>
         <w:pStyle w:val="Heading2"/>
       </w:pPr>
-      <w:bookmarkStart w:id="19" w:name="_Toc71707345"/>
-      <w:r>
+      <w:bookmarkStart w:id="21" w:name="_Toc71794857"/>
+      <w:bookmarkStart w:id="22" w:name="_4.5_–_Example"/>
+      <w:bookmarkEnd w:id="22"/>
+      <w:r>
+        <w:lastRenderedPageBreak/>
         <w:t>4.5 – Example of a Neo4j Project</w:t>
       </w:r>
-      <w:bookmarkEnd w:id="19"/>
-    </w:p>
-    <w:p/>
+      <w:bookmarkEnd w:id="21"/>
+    </w:p>
+    <w:p>
+      <w:pPr>
+        <w:jc w:val="center"/>
+      </w:pPr>
+      <w:r>
+        <w:rPr>
+          <w:noProof/>
+        </w:rPr>
+        <w:drawing>
+          <wp:inline distT="0" distB="0" distL="0" distR="0" wp14:anchorId="7126F54F" wp14:editId="2D7999C6">
+            <wp:extent cx="5296430" cy="2880000"/>
+            <wp:effectExtent l="19050" t="19050" r="19050" b="15875"/>
+            <wp:docPr id="10" name="Picture 10"/>
+            <wp:cNvGraphicFramePr>
+              <a:graphicFrameLocks xmlns:a="http://schemas.openxmlformats.org/drawingml/2006/main" noChangeAspect="1"/>
+            </wp:cNvGraphicFramePr>
+            <a:graphic xmlns:a="http://schemas.openxmlformats.org/drawingml/2006/main">
+              <a:graphicData uri="http://schemas.openxmlformats.org/drawingml/2006/picture">
+                <pic:pic xmlns:pic="http://schemas.openxmlformats.org/drawingml/2006/picture">
+                  <pic:nvPicPr>
+                    <pic:cNvPr id="1" name=""/>
+                    <pic:cNvPicPr/>
+                  </pic:nvPicPr>
+                  <pic:blipFill>
+                    <a:blip r:embed="rId35"/>
+                    <a:stretch>
+                      <a:fillRect/>
+                    </a:stretch>
+                  </pic:blipFill>
+                  <pic:spPr>
+                    <a:xfrm>
+                      <a:off x="0" y="0"/>
+                      <a:ext cx="5296430" cy="2880000"/>
+                    </a:xfrm>
+                    <a:prstGeom prst="rect">
+                      <a:avLst/>
+                    </a:prstGeom>
+                    <a:ln w="12700">
+                      <a:solidFill>
+                        <a:schemeClr val="tx1"/>
+                      </a:solidFill>
+                    </a:ln>
+                  </pic:spPr>
+                </pic:pic>
+              </a:graphicData>
+            </a:graphic>
+          </wp:inline>
+        </w:drawing>
+      </w:r>
+    </w:p>
+    <w:p>
+      <w:pPr>
+        <w:jc w:val="center"/>
+      </w:pPr>
+      <w:r>
+        <w:t>(Neo4j, 2013)</w:t>
+      </w:r>
+    </w:p>
     <w:sectPr>
+      <w:footerReference w:type="default" r:id="rId36"/>
       <w:pgSz w:w="11906" w:h="16838"/>
       <w:pgMar w:top="1440" w:right="1440" w:bottom="1440" w:left="1440" w:header="708" w:footer="708" w:gutter="0"/>
       <w:cols w:space="708"/>
@@ -4095,6 +4166,110 @@
     </w:sectPr>
   </w:body>
 </w:document>
+</file>
+
+<file path=word/endnotes.xml><?xml version="1.0" encoding="utf-8"?>
+<w:endnotes xmlns:wpc="http://schemas.microsoft.com/office/word/2010/wordprocessingCanvas" xmlns:cx="http://schemas.microsoft.com/office/drawing/2014/chartex" xmlns:cx1="http://schemas.microsoft.com/office/drawing/2015/9/8/chartex" xmlns:cx2="http://schemas.microsoft.com/office/drawing/2015/10/21/chartex" xmlns:cx3="http://schemas.microsoft.com/office/drawing/2016/5/9/chartex" xmlns:cx4="http://schemas.microsoft.com/office/drawing/2016/5/10/chartex" xmlns:cx5="http://schemas.microsoft.com/office/drawing/2016/5/11/chartex" xmlns:cx6="http://schemas.microsoft.com/office/drawing/2016/5/12/chartex" xmlns:cx7="http://schemas.microsoft.com/office/drawing/2016/5/13/chartex" xmlns:cx8="http://schemas.microsoft.com/office/drawing/2016/5/14/chartex" xmlns:mc="http://schemas.openxmlformats.org/markup-compatibility/2006" xmlns:aink="http://schemas.microsoft.com/office/drawing/2016/ink" xmlns:am3d="http://schemas.microsoft.com/office/drawing/2017/model3d" xmlns:o="urn:schemas-microsoft-com:office:office" xmlns:r="http://schemas.openxmlformats.org/officeDocument/2006/relationships" xmlns:m="http://schemas.openxmlformats.org/officeDocument/2006/math" xmlns:v="urn:schemas-microsoft-com:vml" xmlns:wp14="http://schemas.microsoft.com/office/word/2010/wordprocessingDrawing" xmlns:wp="http://schemas.openxmlformats.org/drawingml/2006/wordprocessingDrawing" xmlns:w10="urn:schemas-microsoft-com:office:word" xmlns:w="http://schemas.openxmlformats.org/wordprocessingml/2006/main" xmlns:w14="http://schemas.microsoft.com/office/word/2010/wordml" xmlns:w15="http://schemas.microsoft.com/office/word/2012/wordml" xmlns:w16cex="http://schemas.microsoft.com/office/word/2018/wordml/cex" xmlns:w16cid="http://schemas.microsoft.com/office/word/2016/wordml/cid" xmlns:w16="http://schemas.microsoft.com/office/word/2018/wordml" xmlns:w16sdtdh="http://schemas.microsoft.com/office/word/2020/wordml/sdtdatahash" xmlns:w16se="http://schemas.microsoft.com/office/word/2015/wordml/symex" xmlns:wpg="http://schemas.microsoft.com/office/word/2010/wordprocessingGroup" xmlns:wpi="http://schemas.microsoft.com/office/word/2010/wordprocessingInk" xmlns:wne="http://schemas.microsoft.com/office/word/2006/wordml" xmlns:wps="http://schemas.microsoft.com/office/word/2010/wordprocessingShape" mc:Ignorable="w14 w15 w16se w16cid w16 w16cex w16sdtdh wp14">
+  <w:endnote w:type="separator" w:id="-1">
+    <w:p>
+      <w:pPr>
+        <w:spacing w:after="0" w:line="240" w:lineRule="auto"/>
+      </w:pPr>
+      <w:r>
+        <w:separator/>
+      </w:r>
+    </w:p>
+  </w:endnote>
+  <w:endnote w:type="continuationSeparator" w:id="0">
+    <w:p>
+      <w:pPr>
+        <w:spacing w:after="0" w:line="240" w:lineRule="auto"/>
+      </w:pPr>
+      <w:r>
+        <w:continuationSeparator/>
+      </w:r>
+    </w:p>
+  </w:endnote>
+</w:endnotes>
+</file>
+
+<file path=word/footer1.xml><?xml version="1.0" encoding="utf-8"?>
+<w:ftr xmlns:wpc="http://schemas.microsoft.com/office/word/2010/wordprocessingCanvas" xmlns:cx="http://schemas.microsoft.com/office/drawing/2014/chartex" xmlns:cx1="http://schemas.microsoft.com/office/drawing/2015/9/8/chartex" xmlns:cx2="http://schemas.microsoft.com/office/drawing/2015/10/21/chartex" xmlns:cx3="http://schemas.microsoft.com/office/drawing/2016/5/9/chartex" xmlns:cx4="http://schemas.microsoft.com/office/drawing/2016/5/10/chartex" xmlns:cx5="http://schemas.microsoft.com/office/drawing/2016/5/11/chartex" xmlns:cx6="http://schemas.microsoft.com/office/drawing/2016/5/12/chartex" xmlns:cx7="http://schemas.microsoft.com/office/drawing/2016/5/13/chartex" xmlns:cx8="http://schemas.microsoft.com/office/drawing/2016/5/14/chartex" xmlns:mc="http://schemas.openxmlformats.org/markup-compatibility/2006" xmlns:aink="http://schemas.microsoft.com/office/drawing/2016/ink" xmlns:am3d="http://schemas.microsoft.com/office/drawing/2017/model3d" xmlns:o="urn:schemas-microsoft-com:office:office" xmlns:r="http://schemas.openxmlformats.org/officeDocument/2006/relationships" xmlns:m="http://schemas.openxmlformats.org/officeDocument/2006/math" xmlns:v="urn:schemas-microsoft-com:vml" xmlns:wp14="http://schemas.microsoft.com/office/word/2010/wordprocessingDrawing" xmlns:wp="http://schemas.openxmlformats.org/drawingml/2006/wordprocessingDrawing" xmlns:w10="urn:schemas-microsoft-com:office:word" xmlns:w="http://schemas.openxmlformats.org/wordprocessingml/2006/main" xmlns:w14="http://schemas.microsoft.com/office/word/2010/wordml" xmlns:w15="http://schemas.microsoft.com/office/word/2012/wordml" xmlns:w16cex="http://schemas.microsoft.com/office/word/2018/wordml/cex" xmlns:w16cid="http://schemas.microsoft.com/office/word/2016/wordml/cid" xmlns:w16="http://schemas.microsoft.com/office/word/2018/wordml" xmlns:w16sdtdh="http://schemas.microsoft.com/office/word/2020/wordml/sdtdatahash" xmlns:w16se="http://schemas.microsoft.com/office/word/2015/wordml/symex" xmlns:wpg="http://schemas.microsoft.com/office/word/2010/wordprocessingGroup" xmlns:wpi="http://schemas.microsoft.com/office/word/2010/wordprocessingInk" xmlns:wne="http://schemas.microsoft.com/office/word/2006/wordml" xmlns:wps="http://schemas.microsoft.com/office/word/2010/wordprocessingShape" mc:Ignorable="w14 w15 w16se w16cid w16 w16cex w16sdtdh wp14">
+  <w:sdt>
+    <w:sdtPr>
+      <w:id w:val="1783923690"/>
+      <w:docPartObj>
+        <w:docPartGallery w:val="Page Numbers (Bottom of Page)"/>
+        <w:docPartUnique/>
+      </w:docPartObj>
+    </w:sdtPr>
+    <w:sdtContent>
+      <w:p>
+        <w:pPr>
+          <w:pStyle w:val="Footer"/>
+          <w:jc w:val="right"/>
+        </w:pPr>
+        <w:r>
+          <w:t xml:space="preserve">Page | </w:t>
+        </w:r>
+        <w:r>
+          <w:fldChar w:fldCharType="begin"/>
+        </w:r>
+        <w:r>
+          <w:instrText xml:space="preserve"> PAGE   \* MERGEFORMAT </w:instrText>
+        </w:r>
+        <w:r>
+          <w:fldChar w:fldCharType="separate"/>
+        </w:r>
+        <w:r>
+          <w:rPr>
+            <w:noProof/>
+          </w:rPr>
+          <w:t>2</w:t>
+        </w:r>
+        <w:r>
+          <w:rPr>
+            <w:noProof/>
+          </w:rPr>
+          <w:fldChar w:fldCharType="end"/>
+        </w:r>
+        <w:r>
+          <w:t xml:space="preserve"> </w:t>
+        </w:r>
+      </w:p>
+    </w:sdtContent>
+  </w:sdt>
+  <w:p>
+    <w:pPr>
+      <w:pStyle w:val="Footer"/>
+    </w:pPr>
+  </w:p>
+</w:ftr>
+</file>
+
+<file path=word/footnotes.xml><?xml version="1.0" encoding="utf-8"?>
+<w:footnotes xmlns:wpc="http://schemas.microsoft.com/office/word/2010/wordprocessingCanvas" xmlns:cx="http://schemas.microsoft.com/office/drawing/2014/chartex" xmlns:cx1="http://schemas.microsoft.com/office/drawing/2015/9/8/chartex" xmlns:cx2="http://schemas.microsoft.com/office/drawing/2015/10/21/chartex" xmlns:cx3="http://schemas.microsoft.com/office/drawing/2016/5/9/chartex" xmlns:cx4="http://schemas.microsoft.com/office/drawing/2016/5/10/chartex" xmlns:cx5="http://schemas.microsoft.com/office/drawing/2016/5/11/chartex" xmlns:cx6="http://schemas.microsoft.com/office/drawing/2016/5/12/chartex" xmlns:cx7="http://schemas.microsoft.com/office/drawing/2016/5/13/chartex" xmlns:cx8="http://schemas.microsoft.com/office/drawing/2016/5/14/chartex" xmlns:mc="http://schemas.openxmlformats.org/markup-compatibility/2006" xmlns:aink="http://schemas.microsoft.com/office/drawing/2016/ink" xmlns:am3d="http://schemas.microsoft.com/office/drawing/2017/model3d" xmlns:o="urn:schemas-microsoft-com:office:office" xmlns:r="http://schemas.openxmlformats.org/officeDocument/2006/relationships" xmlns:m="http://schemas.openxmlformats.org/officeDocument/2006/math" xmlns:v="urn:schemas-microsoft-com:vml" xmlns:wp14="http://schemas.microsoft.com/office/word/2010/wordprocessingDrawing" xmlns:wp="http://schemas.openxmlformats.org/drawingml/2006/wordprocessingDrawing" xmlns:w10="urn:schemas-microsoft-com:office:word" xmlns:w="http://schemas.openxmlformats.org/wordprocessingml/2006/main" xmlns:w14="http://schemas.microsoft.com/office/word/2010/wordml" xmlns:w15="http://schemas.microsoft.com/office/word/2012/wordml" xmlns:w16cex="http://schemas.microsoft.com/office/word/2018/wordml/cex" xmlns:w16cid="http://schemas.microsoft.com/office/word/2016/wordml/cid" xmlns:w16="http://schemas.microsoft.com/office/word/2018/wordml" xmlns:w16sdtdh="http://schemas.microsoft.com/office/word/2020/wordml/sdtdatahash" xmlns:w16se="http://schemas.microsoft.com/office/word/2015/wordml/symex" xmlns:wpg="http://schemas.microsoft.com/office/word/2010/wordprocessingGroup" xmlns:wpi="http://schemas.microsoft.com/office/word/2010/wordprocessingInk" xmlns:wne="http://schemas.microsoft.com/office/word/2006/wordml" xmlns:wps="http://schemas.microsoft.com/office/word/2010/wordprocessingShape" mc:Ignorable="w14 w15 w16se w16cid w16 w16cex w16sdtdh wp14">
+  <w:footnote w:type="separator" w:id="-1">
+    <w:p>
+      <w:pPr>
+        <w:spacing w:after="0" w:line="240" w:lineRule="auto"/>
+      </w:pPr>
+      <w:r>
+        <w:separator/>
+      </w:r>
+    </w:p>
+  </w:footnote>
+  <w:footnote w:type="continuationSeparator" w:id="0">
+    <w:p>
+      <w:pPr>
+        <w:spacing w:after="0" w:line="240" w:lineRule="auto"/>
+      </w:pPr>
+      <w:r>
+        <w:continuationSeparator/>
+      </w:r>
+    </w:p>
+  </w:footnote>
+</w:footnotes>
 </file>
 
 <file path=word/numbering.xml><?xml version="1.0" encoding="utf-8"?>
@@ -5158,7 +5333,6 @@
   <w:style w:type="character" w:default="1" w:styleId="DefaultParagraphFont">
     <w:name w:val="Default Paragraph Font"/>
     <w:uiPriority w:val="1"/>
-    <w:semiHidden/>
     <w:unhideWhenUsed/>
   </w:style>
   <w:style w:type="table" w:default="1" w:styleId="TableNormal">
@@ -5391,6 +5565,50 @@
       <w:color w:val="954F72" w:themeColor="followedHyperlink"/>
       <w:u w:val="single"/>
     </w:rPr>
+  </w:style>
+  <w:style w:type="paragraph" w:styleId="Header">
+    <w:name w:val="header"/>
+    <w:basedOn w:val="Normal"/>
+    <w:link w:val="HeaderChar"/>
+    <w:uiPriority w:val="99"/>
+    <w:unhideWhenUsed/>
+    <w:rsid w:val="0062372B"/>
+    <w:pPr>
+      <w:tabs>
+        <w:tab w:val="center" w:pos="4513"/>
+        <w:tab w:val="right" w:pos="9026"/>
+      </w:tabs>
+      <w:spacing w:after="0" w:line="240" w:lineRule="auto"/>
+    </w:pPr>
+  </w:style>
+  <w:style w:type="character" w:customStyle="1" w:styleId="HeaderChar">
+    <w:name w:val="Header Char"/>
+    <w:basedOn w:val="DefaultParagraphFont"/>
+    <w:link w:val="Header"/>
+    <w:uiPriority w:val="99"/>
+    <w:rsid w:val="0062372B"/>
+  </w:style>
+  <w:style w:type="paragraph" w:styleId="Footer">
+    <w:name w:val="footer"/>
+    <w:basedOn w:val="Normal"/>
+    <w:link w:val="FooterChar"/>
+    <w:uiPriority w:val="99"/>
+    <w:unhideWhenUsed/>
+    <w:rsid w:val="0062372B"/>
+    <w:pPr>
+      <w:tabs>
+        <w:tab w:val="center" w:pos="4513"/>
+        <w:tab w:val="right" w:pos="9026"/>
+      </w:tabs>
+      <w:spacing w:after="0" w:line="240" w:lineRule="auto"/>
+    </w:pPr>
+  </w:style>
+  <w:style w:type="character" w:customStyle="1" w:styleId="FooterChar">
+    <w:name w:val="Footer Char"/>
+    <w:basedOn w:val="DefaultParagraphFont"/>
+    <w:link w:val="Footer"/>
+    <w:uiPriority w:val="99"/>
+    <w:rsid w:val="0062372B"/>
   </w:style>
 </w:styles>
 </file>

</xml_diff>